<commit_message>
media query : added section max-width: 320px
</commit_message>
<xml_diff>
--- a/Tehtävä 5 WWW-sivuston testaus ja itsearviointi_RAPORTOINTIPOHJA.docx
+++ b/Tehtävä 5 WWW-sivuston testaus ja itsearviointi_RAPORTOINTIPOHJA.docx
@@ -433,6 +433,54 @@
     </w:p>
     <w:p>
       <w:pPr>
+        <w:jc w:val="right"/>
+        <w:rPr>
+          <w:rFonts w:cs="Arial"/>
+        </w:rPr>
+      </w:pPr>
+      <w:r>
+        <w:rPr>
+          <w:noProof/>
+        </w:rPr>
+        <w:drawing>
+          <wp:inline distT="0" distB="0" distL="0" distR="0" wp14:anchorId="692EE4D8" wp14:editId="61297651">
+            <wp:extent cx="3924300" cy="392064"/>
+            <wp:effectExtent l="0" t="0" r="0" b="8255"/>
+            <wp:docPr id="1852244897" name="Picture 1"/>
+            <wp:cNvGraphicFramePr>
+              <a:graphicFrameLocks xmlns:a="http://schemas.openxmlformats.org/drawingml/2006/main" noChangeAspect="1"/>
+            </wp:cNvGraphicFramePr>
+            <a:graphic xmlns:a="http://schemas.openxmlformats.org/drawingml/2006/main">
+              <a:graphicData uri="http://schemas.openxmlformats.org/drawingml/2006/picture">
+                <pic:pic xmlns:pic="http://schemas.openxmlformats.org/drawingml/2006/picture">
+                  <pic:nvPicPr>
+                    <pic:cNvPr id="1852244897" name=""/>
+                    <pic:cNvPicPr/>
+                  </pic:nvPicPr>
+                  <pic:blipFill>
+                    <a:blip r:embed="rId16"/>
+                    <a:stretch>
+                      <a:fillRect/>
+                    </a:stretch>
+                  </pic:blipFill>
+                  <pic:spPr>
+                    <a:xfrm>
+                      <a:off x="0" y="0"/>
+                      <a:ext cx="4004810" cy="400108"/>
+                    </a:xfrm>
+                    <a:prstGeom prst="rect">
+                      <a:avLst/>
+                    </a:prstGeom>
+                  </pic:spPr>
+                </pic:pic>
+              </a:graphicData>
+            </a:graphic>
+          </wp:inline>
+        </w:drawing>
+      </w:r>
+    </w:p>
+    <w:p>
+      <w:pPr>
         <w:pStyle w:val="Heading2"/>
       </w:pPr>
       <w:r>
@@ -491,7 +539,7 @@
                     <pic:cNvPicPr/>
                   </pic:nvPicPr>
                   <pic:blipFill>
-                    <a:blip r:embed="rId16"/>
+                    <a:blip r:embed="rId17"/>
                     <a:stretch>
                       <a:fillRect/>
                     </a:stretch>
@@ -526,6 +574,7 @@
           <w:rFonts w:cs="Arial"/>
           <w:bCs/>
         </w:rPr>
+        <w:lastRenderedPageBreak/>
         <w:t>Nopeus</w:t>
       </w:r>
     </w:p>
@@ -667,7 +716,7 @@
                     <pic:cNvPicPr/>
                   </pic:nvPicPr>
                   <pic:blipFill>
-                    <a:blip r:embed="rId17"/>
+                    <a:blip r:embed="rId18"/>
                     <a:stretch>
                       <a:fillRect/>
                     </a:stretch>
@@ -707,6 +756,7 @@
         <w:pStyle w:val="Citation"/>
       </w:pPr>
       <w:r>
+        <w:lastRenderedPageBreak/>
         <w:drawing>
           <wp:inline distT="0" distB="0" distL="0" distR="0" wp14:anchorId="55721A96" wp14:editId="1936A096">
             <wp:extent cx="3946958" cy="2101850"/>
@@ -723,7 +773,7 @@
                     <pic:cNvPicPr/>
                   </pic:nvPicPr>
                   <pic:blipFill>
-                    <a:blip r:embed="rId18"/>
+                    <a:blip r:embed="rId19"/>
                     <a:stretch>
                       <a:fillRect/>
                     </a:stretch>
@@ -756,7 +806,6 @@
         <w:rPr>
           <w:rFonts w:cs="Arial"/>
         </w:rPr>
-        <w:lastRenderedPageBreak/>
         <w:t>Responsiivisuu</w:t>
       </w:r>
       <w:r>
@@ -820,7 +869,7 @@
                     <pic:cNvPicPr/>
                   </pic:nvPicPr>
                   <pic:blipFill>
-                    <a:blip r:embed="rId19">
+                    <a:blip r:embed="rId20">
                       <a:extLst>
                         <a:ext uri="{28A0092B-C50C-407E-A947-70E740481C1C}">
                           <a14:useLocalDpi xmlns:a14="http://schemas.microsoft.com/office/drawing/2010/main" val="0"/>
@@ -872,7 +921,7 @@
                     <pic:cNvPicPr/>
                   </pic:nvPicPr>
                   <pic:blipFill>
-                    <a:blip r:embed="rId20"/>
+                    <a:blip r:embed="rId21"/>
                     <a:stretch>
                       <a:fillRect/>
                     </a:stretch>
@@ -922,7 +971,7 @@
                     <pic:cNvPicPr/>
                   </pic:nvPicPr>
                   <pic:blipFill>
-                    <a:blip r:embed="rId21"/>
+                    <a:blip r:embed="rId22"/>
                     <a:stretch>
                       <a:fillRect/>
                     </a:stretch>
@@ -3120,8 +3169,8 @@
       </w:pPr>
     </w:p>
     <w:sectPr>
-      <w:headerReference w:type="default" r:id="rId22"/>
-      <w:headerReference w:type="first" r:id="rId23"/>
+      <w:headerReference w:type="default" r:id="rId23"/>
+      <w:headerReference w:type="first" r:id="rId24"/>
       <w:pgSz w:w="11907" w:h="16841"/>
       <w:pgMar w:top="1418" w:right="1134" w:bottom="1418" w:left="1134" w:header="709" w:footer="714" w:gutter="0"/>
       <w:pgNumType w:start="1"/>

</xml_diff>

<commit_message>
hamburger menu aria label fixes
</commit_message>
<xml_diff>
--- a/Tehtävä 5 WWW-sivuston testaus ja itsearviointi_RAPORTOINTIPOHJA.docx
+++ b/Tehtävä 5 WWW-sivuston testaus ja itsearviointi_RAPORTOINTIPOHJA.docx
@@ -367,7 +367,15 @@
         <w:t>li lisätty linkki elementtien (a) sisälle ja tämä on HTML5 standardin vastaista. Näitä elementtejä ei saa käyttää yhdessä, koska molemmat ovat interaktiivisia elementtejä</w:t>
       </w:r>
       <w:r>
-        <w:t xml:space="preserve">. Suositeltava tapa on käyttää joko linkkejä, jotka on tyylitelty näyttämään nappuloilta tai käyttää button-elementtejä ilman a-elementtiä </w:t>
+        <w:t xml:space="preserve">. Suositeltava tapa on käyttää joko linkkejä, jotka on tyylitelty näyttämään nappuloilta tai käyttää </w:t>
+      </w:r>
+      <w:proofErr w:type="spellStart"/>
+      <w:r>
+        <w:t>button</w:t>
+      </w:r>
+      <w:proofErr w:type="spellEnd"/>
+      <w:r>
+        <w:t xml:space="preserve">-elementtejä ilman a-elementtiä </w:t>
       </w:r>
       <w:r>
         <w:t xml:space="preserve">ympärillä. </w:t>
@@ -382,14 +390,27 @@
         </w:numPr>
       </w:pPr>
       <w:r>
-        <w:t>Päädyin ratkaisuun missä poistin button-elementit ja muunsin linkki elementit näyttävään nappuloilta.</w:t>
+        <w:t xml:space="preserve">Päädyin ratkaisuun missä poistin </w:t>
+      </w:r>
+      <w:proofErr w:type="spellStart"/>
+      <w:r>
+        <w:t>button</w:t>
+      </w:r>
+      <w:proofErr w:type="spellEnd"/>
+      <w:r>
+        <w:t>-elementit ja muunsin linkki elementit näyttävään nappuloilta.</w:t>
       </w:r>
       <w:r>
         <w:t xml:space="preserve"> Lisäsin nappuloille</w:t>
       </w:r>
       <w:r>
-        <w:t xml:space="preserve"> myös aria</w:t>
-      </w:r>
+        <w:t xml:space="preserve"> myös </w:t>
+      </w:r>
+      <w:proofErr w:type="spellStart"/>
+      <w:r>
+        <w:t>aria</w:t>
+      </w:r>
+      <w:proofErr w:type="spellEnd"/>
       <w:r>
         <w:t xml:space="preserve"> tekstit saavutettavuuden parantamiseksi.</w:t>
       </w:r>
@@ -403,7 +424,39 @@
         </w:numPr>
       </w:pPr>
       <w:r>
-        <w:t>Esimerkki: &lt;li&gt;&lt;a href="touhut.html" class="btn-link" aria-label="Touhut sivun linkki"&gt;Touhut&lt;/a&gt;&lt;/li&gt;</w:t>
+        <w:t xml:space="preserve">Esimerkki: &lt;li&gt;&lt;a </w:t>
+      </w:r>
+      <w:proofErr w:type="spellStart"/>
+      <w:r>
+        <w:t>href</w:t>
+      </w:r>
+      <w:proofErr w:type="spellEnd"/>
+      <w:r>
+        <w:t xml:space="preserve">="touhut.html" </w:t>
+      </w:r>
+      <w:proofErr w:type="spellStart"/>
+      <w:r>
+        <w:t>class</w:t>
+      </w:r>
+      <w:proofErr w:type="spellEnd"/>
+      <w:r>
+        <w:t>="btn-</w:t>
+      </w:r>
+      <w:proofErr w:type="spellStart"/>
+      <w:r>
+        <w:t>link</w:t>
+      </w:r>
+      <w:proofErr w:type="spellEnd"/>
+      <w:r>
+        <w:t xml:space="preserve">" </w:t>
+      </w:r>
+      <w:proofErr w:type="spellStart"/>
+      <w:r>
+        <w:t>aria-label</w:t>
+      </w:r>
+      <w:proofErr w:type="spellEnd"/>
+      <w:r>
+        <w:t>="Touhut sivun linkki"&gt;Touhut&lt;/a&gt;&lt;/li&gt;</w:t>
       </w:r>
     </w:p>
     <w:p>
@@ -481,35 +534,102 @@
     </w:p>
     <w:p>
       <w:pPr>
-        <w:pStyle w:val="Heading2"/>
-      </w:pPr>
-      <w:r>
-        <w:t>CSS-koodi</w:t>
-      </w:r>
+        <w:jc w:val="right"/>
+        <w:rPr>
+          <w:rFonts w:cs="Arial"/>
+        </w:rPr>
+      </w:pPr>
     </w:p>
     <w:p>
       <w:pPr>
-        <w:pStyle w:val="Citation"/>
-      </w:pPr>
-      <w:r>
-        <w:t>Varoitus muuttujista, mutta käytetty tarkoituksella</w:t>
-      </w:r>
+        <w:jc w:val="right"/>
+        <w:rPr>
+          <w:rFonts w:cs="Arial"/>
+        </w:rPr>
+      </w:pPr>
     </w:p>
     <w:p>
       <w:pPr>
+        <w:jc w:val="right"/>
+        <w:rPr>
+          <w:rFonts w:cs="Arial"/>
+        </w:rPr>
+      </w:pPr>
+    </w:p>
+    <w:p>
+      <w:pPr>
+        <w:jc w:val="right"/>
+        <w:rPr>
+          <w:rFonts w:cs="Arial"/>
+        </w:rPr>
+      </w:pPr>
+    </w:p>
+    <w:p>
+      <w:pPr>
+        <w:jc w:val="right"/>
+        <w:rPr>
+          <w:rFonts w:cs="Arial"/>
+        </w:rPr>
+      </w:pPr>
+    </w:p>
+    <w:p>
+      <w:pPr>
+        <w:jc w:val="right"/>
+        <w:rPr>
+          <w:rFonts w:cs="Arial"/>
+        </w:rPr>
+      </w:pPr>
+    </w:p>
+    <w:p>
+      <w:pPr>
+        <w:pStyle w:val="Heading2"/>
+      </w:pPr>
+      <w:r>
+        <w:lastRenderedPageBreak/>
+        <w:t>CSS-koodi</w:t>
+      </w:r>
+    </w:p>
+    <w:p>
+      <w:pPr>
         <w:pStyle w:val="Citation"/>
       </w:pPr>
       <w:r>
-        <w:t xml:space="preserve">Olin kirjoittanut </w:t>
-      </w:r>
-      <w:r>
-        <w:t xml:space="preserve"> overflow: auto;</w:t>
+        <w:t>Varoitus muuttujista, mutta käytetty tarkoituksella</w:t>
+      </w:r>
+    </w:p>
+    <w:p>
+      <w:pPr>
+        <w:pStyle w:val="Citation"/>
+      </w:pPr>
+      <w:r>
+        <w:t xml:space="preserve">Olin </w:t>
+      </w:r>
+      <w:proofErr w:type="gramStart"/>
+      <w:r>
+        <w:t xml:space="preserve">kirjoittanut </w:t>
+      </w:r>
+      <w:r>
+        <w:t xml:space="preserve"> </w:t>
+      </w:r>
+      <w:proofErr w:type="spellStart"/>
+      <w:r>
+        <w:t>overflow</w:t>
+      </w:r>
+      <w:proofErr w:type="spellEnd"/>
+      <w:proofErr w:type="gramEnd"/>
+      <w:r>
+        <w:t>: auto;</w:t>
       </w:r>
       <w:r>
         <w:t xml:space="preserve"> vaikka sen pitäisi olla </w:t>
       </w:r>
-      <w:r>
-        <w:t>overflow: auto;</w:t>
+      <w:proofErr w:type="spellStart"/>
+      <w:r>
+        <w:t>overflow</w:t>
+      </w:r>
+      <w:proofErr w:type="spellEnd"/>
+      <w:r>
+        <w:t>: auto;</w:t>
       </w:r>
       <w:r>
         <w:t xml:space="preserve"> ja korjasin tämän.</w:t>
@@ -561,6 +681,48 @@
       </w:r>
     </w:p>
     <w:p>
+      <w:r>
+        <w:rPr>
+          <w:noProof/>
+        </w:rPr>
+        <w:drawing>
+          <wp:inline distT="0" distB="0" distL="0" distR="0" wp14:anchorId="0BD96A8F" wp14:editId="6A5DED63">
+            <wp:extent cx="6120765" cy="677545"/>
+            <wp:effectExtent l="0" t="0" r="0" b="8255"/>
+            <wp:docPr id="2069362924" name="Picture 1"/>
+            <wp:cNvGraphicFramePr>
+              <a:graphicFrameLocks xmlns:a="http://schemas.openxmlformats.org/drawingml/2006/main" noChangeAspect="1"/>
+            </wp:cNvGraphicFramePr>
+            <a:graphic xmlns:a="http://schemas.openxmlformats.org/drawingml/2006/main">
+              <a:graphicData uri="http://schemas.openxmlformats.org/drawingml/2006/picture">
+                <pic:pic xmlns:pic="http://schemas.openxmlformats.org/drawingml/2006/picture">
+                  <pic:nvPicPr>
+                    <pic:cNvPr id="2069362924" name=""/>
+                    <pic:cNvPicPr/>
+                  </pic:nvPicPr>
+                  <pic:blipFill>
+                    <a:blip r:embed="rId18"/>
+                    <a:stretch>
+                      <a:fillRect/>
+                    </a:stretch>
+                  </pic:blipFill>
+                  <pic:spPr>
+                    <a:xfrm>
+                      <a:off x="0" y="0"/>
+                      <a:ext cx="6120765" cy="677545"/>
+                    </a:xfrm>
+                    <a:prstGeom prst="rect">
+                      <a:avLst/>
+                    </a:prstGeom>
+                  </pic:spPr>
+                </pic:pic>
+              </a:graphicData>
+            </a:graphic>
+          </wp:inline>
+        </w:drawing>
+      </w:r>
+    </w:p>
+    <w:p>
       <w:pPr>
         <w:pStyle w:val="Heading2"/>
         <w:rPr>
@@ -574,7 +736,6 @@
           <w:rFonts w:cs="Arial"/>
           <w:bCs/>
         </w:rPr>
-        <w:lastRenderedPageBreak/>
         <w:t>Nopeus</w:t>
       </w:r>
     </w:p>
@@ -611,8 +772,13 @@
     </w:p>
     <w:p/>
     <w:p>
-      <w:r>
-        <w:t>94% videoiden kokoa voisi pienentää</w:t>
+      <w:proofErr w:type="gramStart"/>
+      <w:r>
+        <w:t>94%</w:t>
+      </w:r>
+      <w:proofErr w:type="gramEnd"/>
+      <w:r>
+        <w:t xml:space="preserve"> videoiden kokoa voisi pienentää</w:t>
       </w:r>
     </w:p>
     <w:p>
@@ -694,6 +860,7 @@
         <w:pStyle w:val="Abstract"/>
       </w:pPr>
       <w:r>
+        <w:lastRenderedPageBreak/>
         <w:tab/>
       </w:r>
       <w:r>
@@ -716,7 +883,7 @@
                     <pic:cNvPicPr/>
                   </pic:nvPicPr>
                   <pic:blipFill>
-                    <a:blip r:embed="rId18"/>
+                    <a:blip r:embed="rId19"/>
                     <a:stretch>
                       <a:fillRect/>
                     </a:stretch>
@@ -756,7 +923,6 @@
         <w:pStyle w:val="Citation"/>
       </w:pPr>
       <w:r>
-        <w:lastRenderedPageBreak/>
         <w:drawing>
           <wp:inline distT="0" distB="0" distL="0" distR="0" wp14:anchorId="55721A96" wp14:editId="1936A096">
             <wp:extent cx="3946958" cy="2101850"/>
@@ -773,7 +939,7 @@
                     <pic:cNvPicPr/>
                   </pic:nvPicPr>
                   <pic:blipFill>
-                    <a:blip r:embed="rId19"/>
+                    <a:blip r:embed="rId20"/>
                     <a:stretch>
                       <a:fillRect/>
                     </a:stretch>
@@ -802,6 +968,7 @@
           <w:rFonts w:cs="Arial"/>
         </w:rPr>
       </w:pPr>
+      <w:proofErr w:type="spellStart"/>
       <w:r>
         <w:rPr>
           <w:rFonts w:cs="Arial"/>
@@ -814,6 +981,7 @@
         </w:rPr>
         <w:t>s</w:t>
       </w:r>
+      <w:proofErr w:type="spellEnd"/>
     </w:p>
     <w:p>
       <w:pPr>
@@ -869,7 +1037,7 @@
                     <pic:cNvPicPr/>
                   </pic:nvPicPr>
                   <pic:blipFill>
-                    <a:blip r:embed="rId20">
+                    <a:blip r:embed="rId21">
                       <a:extLst>
                         <a:ext uri="{28A0092B-C50C-407E-A947-70E740481C1C}">
                           <a14:useLocalDpi xmlns:a14="http://schemas.microsoft.com/office/drawing/2010/main" val="0"/>
@@ -921,7 +1089,7 @@
                     <pic:cNvPicPr/>
                   </pic:nvPicPr>
                   <pic:blipFill>
-                    <a:blip r:embed="rId21"/>
+                    <a:blip r:embed="rId22"/>
                     <a:stretch>
                       <a:fillRect/>
                     </a:stretch>
@@ -971,7 +1139,7 @@
                     <pic:cNvPicPr/>
                   </pic:nvPicPr>
                   <pic:blipFill>
-                    <a:blip r:embed="rId22"/>
+                    <a:blip r:embed="rId23"/>
                     <a:stretch>
                       <a:fillRect/>
                     </a:stretch>
@@ -1003,6 +1171,177 @@
           <w:szCs w:val="22"/>
         </w:rPr>
       </w:pPr>
+    </w:p>
+    <w:p>
+      <w:pPr>
+        <w:pStyle w:val="paragraph"/>
+        <w:textAlignment w:val="baseline"/>
+        <w:rPr>
+          <w:rStyle w:val="eop"/>
+          <w:rFonts w:ascii="Arial" w:eastAsiaTheme="majorEastAsia" w:hAnsi="Arial" w:cs="Arial"/>
+          <w:sz w:val="22"/>
+          <w:szCs w:val="22"/>
+        </w:rPr>
+      </w:pPr>
+    </w:p>
+    <w:p>
+      <w:pPr>
+        <w:pStyle w:val="paragraph"/>
+        <w:textAlignment w:val="baseline"/>
+        <w:rPr>
+          <w:rStyle w:val="eop"/>
+          <w:rFonts w:ascii="Arial" w:eastAsiaTheme="majorEastAsia" w:hAnsi="Arial" w:cs="Arial"/>
+          <w:sz w:val="22"/>
+          <w:szCs w:val="22"/>
+        </w:rPr>
+      </w:pPr>
+    </w:p>
+    <w:p>
+      <w:pPr>
+        <w:pStyle w:val="paragraph"/>
+        <w:textAlignment w:val="baseline"/>
+        <w:rPr>
+          <w:rStyle w:val="eop"/>
+          <w:rFonts w:ascii="Arial" w:eastAsiaTheme="majorEastAsia" w:hAnsi="Arial" w:cs="Arial"/>
+          <w:sz w:val="22"/>
+          <w:szCs w:val="22"/>
+        </w:rPr>
+      </w:pPr>
+      <w:r>
+        <w:rPr>
+          <w:noProof/>
+        </w:rPr>
+        <w:drawing>
+          <wp:inline distT="0" distB="0" distL="0" distR="0" wp14:anchorId="4AC02586" wp14:editId="3589117A">
+            <wp:extent cx="492981" cy="1067435"/>
+            <wp:effectExtent l="76200" t="76200" r="78740" b="75565"/>
+            <wp:docPr id="2145438650" name="Picture 1" descr="Screens screenshot of two cats&#10;&#10;Description automatically generated"/>
+            <wp:cNvGraphicFramePr>
+              <a:graphicFrameLocks xmlns:a="http://schemas.openxmlformats.org/drawingml/2006/main" noChangeAspect="1"/>
+            </wp:cNvGraphicFramePr>
+            <a:graphic xmlns:a="http://schemas.openxmlformats.org/drawingml/2006/main">
+              <a:graphicData uri="http://schemas.openxmlformats.org/drawingml/2006/picture">
+                <pic:pic xmlns:pic="http://schemas.openxmlformats.org/drawingml/2006/picture">
+                  <pic:nvPicPr>
+                    <pic:cNvPr id="2145438650" name="Picture 1" descr="Screens screenshot of two cats&#10;&#10;Description automatically generated"/>
+                    <pic:cNvPicPr/>
+                  </pic:nvPicPr>
+                  <pic:blipFill>
+                    <a:blip r:embed="rId24"/>
+                    <a:stretch>
+                      <a:fillRect/>
+                    </a:stretch>
+                  </pic:blipFill>
+                  <pic:spPr>
+                    <a:xfrm>
+                      <a:off x="0" y="0"/>
+                      <a:ext cx="498858" cy="1080159"/>
+                    </a:xfrm>
+                    <a:prstGeom prst="rect">
+                      <a:avLst/>
+                    </a:prstGeom>
+                    <a:ln w="76200">
+                      <a:solidFill>
+                        <a:schemeClr val="bg1"/>
+                      </a:solidFill>
+                    </a:ln>
+                  </pic:spPr>
+                </pic:pic>
+              </a:graphicData>
+            </a:graphic>
+          </wp:inline>
+        </w:drawing>
+      </w:r>
+      <w:r>
+        <w:rPr>
+          <w:noProof/>
+        </w:rPr>
+        <w:drawing>
+          <wp:inline distT="0" distB="0" distL="0" distR="0" wp14:anchorId="23276622" wp14:editId="0D18704F">
+            <wp:extent cx="1225550" cy="1869575"/>
+            <wp:effectExtent l="76200" t="76200" r="69850" b="73660"/>
+            <wp:docPr id="689543361" name="Picture 1" descr="A screenshot of a phone&#10;&#10;Description automatically generated"/>
+            <wp:cNvGraphicFramePr>
+              <a:graphicFrameLocks xmlns:a="http://schemas.openxmlformats.org/drawingml/2006/main" noChangeAspect="1"/>
+            </wp:cNvGraphicFramePr>
+            <a:graphic xmlns:a="http://schemas.openxmlformats.org/drawingml/2006/main">
+              <a:graphicData uri="http://schemas.openxmlformats.org/drawingml/2006/picture">
+                <pic:pic xmlns:pic="http://schemas.openxmlformats.org/drawingml/2006/picture">
+                  <pic:nvPicPr>
+                    <pic:cNvPr id="689543361" name="Picture 1" descr="A screenshot of a phone&#10;&#10;Description automatically generated"/>
+                    <pic:cNvPicPr/>
+                  </pic:nvPicPr>
+                  <pic:blipFill>
+                    <a:blip r:embed="rId25"/>
+                    <a:stretch>
+                      <a:fillRect/>
+                    </a:stretch>
+                  </pic:blipFill>
+                  <pic:spPr>
+                    <a:xfrm>
+                      <a:off x="0" y="0"/>
+                      <a:ext cx="1240610" cy="1892549"/>
+                    </a:xfrm>
+                    <a:prstGeom prst="rect">
+                      <a:avLst/>
+                    </a:prstGeom>
+                    <a:ln w="76200">
+                      <a:solidFill>
+                        <a:schemeClr val="bg1"/>
+                      </a:solidFill>
+                    </a:ln>
+                  </pic:spPr>
+                </pic:pic>
+              </a:graphicData>
+            </a:graphic>
+          </wp:inline>
+        </w:drawing>
+      </w:r>
+      <w:r>
+        <w:rPr>
+          <w:noProof/>
+        </w:rPr>
+        <w:drawing>
+          <wp:inline distT="0" distB="0" distL="0" distR="0" wp14:anchorId="2B9E569C" wp14:editId="2A66DFC6">
+            <wp:extent cx="3450510" cy="2167890"/>
+            <wp:effectExtent l="76200" t="76200" r="74295" b="80010"/>
+            <wp:docPr id="1732061112" name="Picture 1" descr="A screenshot of a computer&#10;&#10;Description automatically generated"/>
+            <wp:cNvGraphicFramePr>
+              <a:graphicFrameLocks xmlns:a="http://schemas.openxmlformats.org/drawingml/2006/main" noChangeAspect="1"/>
+            </wp:cNvGraphicFramePr>
+            <a:graphic xmlns:a="http://schemas.openxmlformats.org/drawingml/2006/main">
+              <a:graphicData uri="http://schemas.openxmlformats.org/drawingml/2006/picture">
+                <pic:pic xmlns:pic="http://schemas.openxmlformats.org/drawingml/2006/picture">
+                  <pic:nvPicPr>
+                    <pic:cNvPr id="1732061112" name="Picture 1" descr="A screenshot of a computer&#10;&#10;Description automatically generated"/>
+                    <pic:cNvPicPr/>
+                  </pic:nvPicPr>
+                  <pic:blipFill>
+                    <a:blip r:embed="rId26"/>
+                    <a:stretch>
+                      <a:fillRect/>
+                    </a:stretch>
+                  </pic:blipFill>
+                  <pic:spPr>
+                    <a:xfrm>
+                      <a:off x="0" y="0"/>
+                      <a:ext cx="3487800" cy="2191319"/>
+                    </a:xfrm>
+                    <a:prstGeom prst="rect">
+                      <a:avLst/>
+                    </a:prstGeom>
+                    <a:ln w="76200">
+                      <a:solidFill>
+                        <a:schemeClr val="bg1"/>
+                      </a:solidFill>
+                    </a:ln>
+                  </pic:spPr>
+                </pic:pic>
+              </a:graphicData>
+            </a:graphic>
+          </wp:inline>
+        </w:drawing>
+      </w:r>
     </w:p>
     <w:p>
       <w:pPr>
@@ -1228,6 +1567,8 @@
                 <w:szCs w:val="20"/>
               </w:rPr>
             </w:pPr>
+            <w:proofErr w:type="spellStart"/>
+            <w:proofErr w:type="gramStart"/>
             <w:r>
               <w:rPr>
                 <w:rFonts w:ascii="Arial" w:hAnsi="Arial" w:cs="Arial"/>
@@ -1236,7 +1577,29 @@
                 <w:sz w:val="20"/>
                 <w:szCs w:val="20"/>
               </w:rPr>
-              <w:t>Hyväks./hylätty</w:t>
+              <w:t>Hyväks</w:t>
+            </w:r>
+            <w:proofErr w:type="spellEnd"/>
+            <w:r>
+              <w:rPr>
+                <w:rFonts w:ascii="Arial" w:hAnsi="Arial" w:cs="Arial"/>
+                <w:b/>
+                <w:bCs/>
+                <w:sz w:val="20"/>
+                <w:szCs w:val="20"/>
+              </w:rPr>
+              <w:t>./</w:t>
+            </w:r>
+            <w:proofErr w:type="gramEnd"/>
+            <w:r>
+              <w:rPr>
+                <w:rFonts w:ascii="Arial" w:hAnsi="Arial" w:cs="Arial"/>
+                <w:b/>
+                <w:bCs/>
+                <w:sz w:val="20"/>
+                <w:szCs w:val="20"/>
+              </w:rPr>
+              <w:t>hylätty</w:t>
             </w:r>
           </w:p>
         </w:tc>
@@ -1274,8 +1637,20 @@
                 <w:sz w:val="20"/>
                 <w:szCs w:val="20"/>
               </w:rPr>
-              <w:t xml:space="preserve"> (1-3)*</w:t>
+              <w:t xml:space="preserve"> (1-</w:t>
             </w:r>
+            <w:proofErr w:type="gramStart"/>
+            <w:r>
+              <w:rPr>
+                <w:rFonts w:ascii="Arial" w:hAnsi="Arial" w:cs="Arial"/>
+                <w:b/>
+                <w:bCs/>
+                <w:sz w:val="20"/>
+                <w:szCs w:val="20"/>
+              </w:rPr>
+              <w:t>3)*</w:t>
+            </w:r>
+            <w:proofErr w:type="gramEnd"/>
           </w:p>
         </w:tc>
       </w:tr>
@@ -3169,8 +3544,8 @@
       </w:pPr>
     </w:p>
     <w:sectPr>
-      <w:headerReference w:type="default" r:id="rId23"/>
-      <w:headerReference w:type="first" r:id="rId24"/>
+      <w:headerReference w:type="default" r:id="rId27"/>
+      <w:headerReference w:type="first" r:id="rId28"/>
       <w:pgSz w:w="11907" w:h="16841"/>
       <w:pgMar w:top="1418" w:right="1134" w:bottom="1418" w:left="1134" w:header="709" w:footer="714" w:gutter="0"/>
       <w:pgNumType w:start="1"/>

</xml_diff>